<commit_message>
GitBook: [#120] No subject
</commit_message>
<xml_diff>
--- a/.gitbook/assets/Соглашение о присоединении к Правилам работы в Системе c 22.04.2022 (1).docx
+++ b/.gitbook/assets/Соглашение о присоединении к Правилам работы в Системе c 22.04.2022 (1).docx
@@ -1483,16 +1483,7 @@
           <w:szCs w:val="19"/>
           <w:lang w:eastAsia="ar-SA"/>
         </w:rPr>
-        <w:t xml:space="preserve">в Секторе </w:t>
-      </w:r>
-      <w:r>
-        <w:rPr>
-          <w:rFonts w:ascii="Times New Roman" w:eastAsia="Times New Roman" w:hAnsi="Times New Roman" w:cs="Calibri"/>
-          <w:sz w:val="19"/>
-          <w:szCs w:val="19"/>
-          <w:lang w:eastAsia="ar-SA"/>
-        </w:rPr>
-        <w:t xml:space="preserve">Корпоративные закупки, </w:t>
+        <w:t xml:space="preserve">в Секторе Корпоративные закупки, </w:t>
       </w:r>
       <w:r>
         <w:rPr>
@@ -2350,17 +2341,7 @@
           <w:szCs w:val="19"/>
           <w:lang w:eastAsia="ar-SA"/>
         </w:rPr>
-        <w:t xml:space="preserve"> Клиента передачу сотрудником, назначенным в качестве лица, ответственного за </w:t>
-      </w:r>
-      <w:r>
-        <w:rPr>
-          <w:rFonts w:ascii="Times New Roman" w:eastAsia="Times New Roman" w:hAnsi="Times New Roman" w:cs="Calibri"/>
-          <w:sz w:val="19"/>
-          <w:szCs w:val="19"/>
-          <w:lang w:eastAsia="ar-SA"/>
-        </w:rPr>
-        <w:lastRenderedPageBreak/>
-        <w:t>работу Клиента в Системе логина (имени) и пароля для входа и работы в Системе третьим лицам, не имеющим соответствующих полномочий и к</w:t>
+        <w:t xml:space="preserve"> Клиента передачу сотрудником, назначенным в качестве лица, ответственного за работу Клиента в Системе логина (имени) и пароля для входа и работы в Системе третьим лицам, не имеющим соответствующих полномочий и к</w:t>
       </w:r>
       <w:r>
         <w:rPr>
@@ -2425,7 +2406,25 @@
           <w:szCs w:val="19"/>
           <w:lang w:eastAsia="ar-SA"/>
         </w:rPr>
-        <w:t>19. Порядок предоставления УПД, актов об оказании услуг (передаче прав), счет-фактур и других первичных учетных документов:</w:t>
+        <w:t>1</w:t>
+      </w:r>
+      <w:r>
+        <w:rPr>
+          <w:rFonts w:ascii="Times New Roman" w:eastAsia="Times New Roman" w:hAnsi="Times New Roman" w:cs="Calibri"/>
+          <w:sz w:val="19"/>
+          <w:szCs w:val="19"/>
+          <w:lang w:eastAsia="ar-SA"/>
+        </w:rPr>
+        <w:t>9</w:t>
+      </w:r>
+      <w:r>
+        <w:rPr>
+          <w:rFonts w:ascii="Times New Roman" w:eastAsia="Times New Roman" w:hAnsi="Times New Roman" w:cs="Calibri"/>
+          <w:sz w:val="19"/>
+          <w:szCs w:val="19"/>
+          <w:lang w:eastAsia="ar-SA"/>
+        </w:rPr>
+        <w:t>. Порядок предоставления УПД, актов об оказании услуг (передаче прав), счет-фактур и других первичных учетных документов:</w:t>
       </w:r>
     </w:p>
     <w:p>
@@ -2451,7 +2450,16 @@
           <w:szCs w:val="19"/>
           <w:lang w:eastAsia="ar-SA"/>
         </w:rPr>
-        <w:t xml:space="preserve">19.1 Клиент обязан заблаговременно сообщить Оператору сведения (Оператор ЭДО, идентификатор учетной записи и пр.), необходимые для направления первичных-учетных и иных документов через Систему ЭДО, путем направления сообщения </w:t>
+        <w:t xml:space="preserve">19.1 </w:t>
+      </w:r>
+      <w:r>
+        <w:rPr>
+          <w:rFonts w:ascii="Times New Roman" w:eastAsia="Times New Roman" w:hAnsi="Times New Roman" w:cs="Calibri"/>
+          <w:sz w:val="19"/>
+          <w:szCs w:val="19"/>
+          <w:lang w:eastAsia="ar-SA"/>
+        </w:rPr>
+        <w:t xml:space="preserve">Клиент обязан заблаговременно сообщить Оператору сведения (Оператор ЭДО, идентификатор учетной записи и пр.), необходимые для направления первичных-учетных и иных документов через Систему ЭДО, путем направления сообщения </w:t>
       </w:r>
       <w:r>
         <w:rPr>
@@ -2531,7 +2539,25 @@
           <w:szCs w:val="19"/>
           <w:lang w:eastAsia="ar-SA"/>
         </w:rPr>
-        <w:t>19.2. Оператор оформляет Клиенту УПД, Акт об оказании услуг (передаче прав) и счет-фактуру в форме электронного документа. Оператор направляет Клиенту через систему ЭДО в течение 5(пяти) рабочих дней с момента реализации услуг/ предоставлении прав.</w:t>
+        <w:t xml:space="preserve">19.2. </w:t>
+      </w:r>
+      <w:r>
+        <w:rPr>
+          <w:rFonts w:ascii="Times New Roman" w:eastAsia="Times New Roman" w:hAnsi="Times New Roman" w:cs="Calibri"/>
+          <w:sz w:val="19"/>
+          <w:szCs w:val="19"/>
+          <w:lang w:eastAsia="ar-SA"/>
+        </w:rPr>
+        <w:t>Оператор оформляет Клиенту УПД, Акт об оказании услуг (передаче прав) и счет-фактуру в форме электронного документа. Оператор направляет Клиенту через систему ЭДО в течение 5(пяти) рабочих дней с момента реализации услуг/ предоставлении прав</w:t>
+      </w:r>
+      <w:r>
+        <w:rPr>
+          <w:rFonts w:ascii="Times New Roman" w:eastAsia="Times New Roman" w:hAnsi="Times New Roman" w:cs="Calibri"/>
+          <w:sz w:val="19"/>
+          <w:szCs w:val="19"/>
+          <w:lang w:eastAsia="ar-SA"/>
+        </w:rPr>
+        <w:t>.</w:t>
       </w:r>
     </w:p>
     <w:p>
@@ -2557,7 +2583,16 @@
           <w:szCs w:val="19"/>
           <w:lang w:eastAsia="ar-SA"/>
         </w:rPr>
-        <w:t xml:space="preserve">19.3 Клиент обязан в течение 5 (пяти) рабочих дней с момента получения </w:t>
+        <w:t xml:space="preserve">19.3 </w:t>
+      </w:r>
+      <w:r>
+        <w:rPr>
+          <w:rFonts w:ascii="Times New Roman" w:eastAsia="Times New Roman" w:hAnsi="Times New Roman" w:cs="Calibri"/>
+          <w:sz w:val="19"/>
+          <w:szCs w:val="19"/>
+          <w:lang w:eastAsia="ar-SA"/>
+        </w:rPr>
+        <w:t xml:space="preserve">Клиент обязан в течение 5 (пяти) рабочих дней с момента получения </w:t>
       </w:r>
       <w:r>
         <w:rPr>
@@ -2603,7 +2638,16 @@
           <w:szCs w:val="19"/>
           <w:lang w:eastAsia="ar-SA"/>
         </w:rPr>
-        <w:t>подписания  документа</w:t>
+        <w:t xml:space="preserve">подписания </w:t>
+      </w:r>
+      <w:r>
+        <w:rPr>
+          <w:rFonts w:ascii="Times New Roman" w:eastAsia="Times New Roman" w:hAnsi="Times New Roman" w:cs="Calibri"/>
+          <w:sz w:val="19"/>
+          <w:szCs w:val="19"/>
+          <w:lang w:eastAsia="ar-SA"/>
+        </w:rPr>
+        <w:t xml:space="preserve"> документа</w:t>
       </w:r>
       <w:proofErr w:type="gramEnd"/>
       <w:r>
@@ -2613,25 +2657,34 @@
           <w:szCs w:val="19"/>
           <w:lang w:eastAsia="ar-SA"/>
         </w:rPr>
-        <w:t xml:space="preserve"> в вышеуказанный срок, </w:t>
-      </w:r>
-      <w:r>
-        <w:rPr>
-          <w:rFonts w:ascii="Times New Roman" w:eastAsia="Times New Roman" w:hAnsi="Times New Roman" w:cs="Calibri"/>
-          <w:sz w:val="19"/>
-          <w:szCs w:val="19"/>
-          <w:lang w:eastAsia="ar-SA"/>
-        </w:rPr>
-        <w:t xml:space="preserve">он считается </w:t>
-      </w:r>
-      <w:r>
-        <w:rPr>
-          <w:rFonts w:ascii="Times New Roman" w:eastAsia="Times New Roman" w:hAnsi="Times New Roman" w:cs="Calibri"/>
-          <w:sz w:val="19"/>
-          <w:szCs w:val="19"/>
-          <w:lang w:eastAsia="ar-SA"/>
-        </w:rPr>
-        <w:t xml:space="preserve">подписанным со стороны Клиента, а обязательства Оператора считаются выполненными надлежащим образом. Способ подписания УПД, Актов об оказании услуг (передаче прав) и счет-фактур </w:t>
+        <w:t xml:space="preserve"> </w:t>
+      </w:r>
+      <w:r>
+        <w:rPr>
+          <w:rFonts w:ascii="Times New Roman" w:eastAsia="Times New Roman" w:hAnsi="Times New Roman" w:cs="Calibri"/>
+          <w:sz w:val="19"/>
+          <w:szCs w:val="19"/>
+          <w:lang w:eastAsia="ar-SA"/>
+        </w:rPr>
+        <w:t xml:space="preserve">в вышеуказанный срок, </w:t>
+      </w:r>
+      <w:r>
+        <w:rPr>
+          <w:rFonts w:ascii="Times New Roman" w:eastAsia="Times New Roman" w:hAnsi="Times New Roman" w:cs="Calibri"/>
+          <w:sz w:val="19"/>
+          <w:szCs w:val="19"/>
+          <w:lang w:eastAsia="ar-SA"/>
+        </w:rPr>
+        <w:t>он</w:t>
+      </w:r>
+      <w:r>
+        <w:rPr>
+          <w:rFonts w:ascii="Times New Roman" w:eastAsia="Times New Roman" w:hAnsi="Times New Roman" w:cs="Calibri"/>
+          <w:sz w:val="19"/>
+          <w:szCs w:val="19"/>
+          <w:lang w:eastAsia="ar-SA"/>
+        </w:rPr>
+        <w:t xml:space="preserve"> подписанным со стороны Клиента, а обязательства Оператора считаются выполненными надлежащим образом. Способ подписания УПД, Актов об оказании услуг (передаче прав) и счет-фактур </w:t>
       </w:r>
       <w:r>
         <w:rPr>
@@ -2675,16 +2728,34 @@
           <w:szCs w:val="19"/>
           <w:lang w:eastAsia="ar-SA"/>
         </w:rPr>
-        <w:t xml:space="preserve">19.4. В случае, если Клиент не сообщил сведения, необходимые для направления вышеуказанных документов в Системе ЭДО, а также не сообщил о необходимости их направления в бумажном виде, оформление и направление УПД, Акта об оказании услуг (передаче прав) и счет-фактуру </w:t>
-      </w:r>
-      <w:r>
-        <w:rPr>
-          <w:rFonts w:ascii="Times New Roman" w:eastAsia="Times New Roman" w:hAnsi="Times New Roman" w:cs="Calibri"/>
-          <w:sz w:val="19"/>
-          <w:szCs w:val="19"/>
-          <w:lang w:eastAsia="ar-SA"/>
-        </w:rPr>
-        <w:t>не производится Оператором, а оказанные услуги (переданные права) считаются принятыми Клиентом.</w:t>
+        <w:t>19</w:t>
+      </w:r>
+      <w:r>
+        <w:rPr>
+          <w:rFonts w:ascii="Times New Roman" w:eastAsia="Times New Roman" w:hAnsi="Times New Roman" w:cs="Calibri"/>
+          <w:sz w:val="19"/>
+          <w:szCs w:val="19"/>
+          <w:lang w:eastAsia="ar-SA"/>
+        </w:rPr>
+        <w:t xml:space="preserve">.4. В случае, если Клиент не сообщил сведения, необходимые для направления вышеуказанных документов в Системе ЭДО, а также не сообщил о необходимости их направления в бумажном виде, оформление и направление УПД, Акта об оказании услуг (передаче прав) и счет-фактуру не производится Оператором, а оказанные услуги (переданные права) считаются принятыми </w:t>
+      </w:r>
+      <w:r>
+        <w:rPr>
+          <w:rFonts w:ascii="Times New Roman" w:eastAsia="Times New Roman" w:hAnsi="Times New Roman" w:cs="Calibri"/>
+          <w:sz w:val="19"/>
+          <w:szCs w:val="19"/>
+          <w:lang w:eastAsia="ar-SA"/>
+        </w:rPr>
+        <w:t>Клиентом</w:t>
+      </w:r>
+      <w:r>
+        <w:rPr>
+          <w:rFonts w:ascii="Times New Roman" w:eastAsia="Times New Roman" w:hAnsi="Times New Roman" w:cs="Calibri"/>
+          <w:sz w:val="19"/>
+          <w:szCs w:val="19"/>
+          <w:lang w:eastAsia="ar-SA"/>
+        </w:rPr>
+        <w:t>.</w:t>
       </w:r>
     </w:p>
     <w:p>
@@ -2710,7 +2781,25 @@
           <w:szCs w:val="19"/>
           <w:lang w:eastAsia="ar-SA"/>
         </w:rPr>
-        <w:t xml:space="preserve"> 19.5. Иные правила получения оригиналов вышеуказанных документов, стоимость отправки</w:t>
+        <w:t xml:space="preserve"> </w:t>
+      </w:r>
+      <w:r>
+        <w:rPr>
+          <w:rFonts w:ascii="Times New Roman" w:eastAsia="Times New Roman" w:hAnsi="Times New Roman" w:cs="Calibri"/>
+          <w:sz w:val="19"/>
+          <w:szCs w:val="19"/>
+          <w:lang w:eastAsia="ar-SA"/>
+        </w:rPr>
+        <w:t xml:space="preserve">19.5. </w:t>
+      </w:r>
+      <w:r>
+        <w:rPr>
+          <w:rFonts w:ascii="Times New Roman" w:eastAsia="Times New Roman" w:hAnsi="Times New Roman" w:cs="Calibri"/>
+          <w:sz w:val="19"/>
+          <w:szCs w:val="19"/>
+          <w:lang w:eastAsia="ar-SA"/>
+        </w:rPr>
+        <w:t>Иные правила получения оригиналов вышеуказанных документов, стоимость отправки</w:t>
       </w:r>
       <w:r>
         <w:rPr>
@@ -2897,7 +2986,61 @@
           <w:szCs w:val="19"/>
           <w:lang w:eastAsia="ar-SA"/>
         </w:rPr>
-        <w:t>Настоящее соглашение вступает в силу с момента его подписания Сторонами и действует в течение 1 (одного) года. Если по истечении указанного срока ни одна из сторон не направит письменного заявления о своем желании прекратить действие настоящего соглашения, соглашение автоматически продлевается на каждый последующий год.</w:t>
+        <w:t xml:space="preserve">Настоящее соглашение вступает в силу с момента его подписания Сторонами и действует в течение 1 (одного) года. Если </w:t>
+      </w:r>
+      <w:r>
+        <w:rPr>
+          <w:rFonts w:ascii="Times New Roman" w:eastAsia="Times New Roman" w:hAnsi="Times New Roman" w:cs="Calibri"/>
+          <w:sz w:val="19"/>
+          <w:szCs w:val="19"/>
+          <w:lang w:eastAsia="ar-SA"/>
+        </w:rPr>
+        <w:t>до</w:t>
+      </w:r>
+      <w:r>
+        <w:rPr>
+          <w:rFonts w:ascii="Times New Roman" w:eastAsia="Times New Roman" w:hAnsi="Times New Roman" w:cs="Calibri"/>
+          <w:sz w:val="19"/>
+          <w:szCs w:val="19"/>
+          <w:lang w:eastAsia="ar-SA"/>
+        </w:rPr>
+        <w:t xml:space="preserve"> истечени</w:t>
+      </w:r>
+      <w:r>
+        <w:rPr>
+          <w:rFonts w:ascii="Times New Roman" w:eastAsia="Times New Roman" w:hAnsi="Times New Roman" w:cs="Calibri"/>
+          <w:sz w:val="19"/>
+          <w:szCs w:val="19"/>
+          <w:lang w:eastAsia="ar-SA"/>
+        </w:rPr>
+        <w:t>я</w:t>
+      </w:r>
+      <w:r>
+        <w:rPr>
+          <w:rFonts w:ascii="Times New Roman" w:eastAsia="Times New Roman" w:hAnsi="Times New Roman" w:cs="Calibri"/>
+          <w:sz w:val="19"/>
+          <w:szCs w:val="19"/>
+          <w:lang w:eastAsia="ar-SA"/>
+        </w:rPr>
+        <w:t xml:space="preserve"> указанного срока ни одна из сторон не направит письменного заявления о своем желании прекратить </w:t>
+      </w:r>
+      <w:r>
+        <w:rPr>
+          <w:rFonts w:ascii="Times New Roman" w:eastAsia="Times New Roman" w:hAnsi="Times New Roman" w:cs="Calibri"/>
+          <w:sz w:val="19"/>
+          <w:szCs w:val="19"/>
+          <w:lang w:eastAsia="ar-SA"/>
+        </w:rPr>
+        <w:t>отношения</w:t>
+      </w:r>
+      <w:r>
+        <w:rPr>
+          <w:rFonts w:ascii="Times New Roman" w:eastAsia="Times New Roman" w:hAnsi="Times New Roman" w:cs="Calibri"/>
+          <w:sz w:val="19"/>
+          <w:szCs w:val="19"/>
+          <w:lang w:eastAsia="ar-SA"/>
+        </w:rPr>
+        <w:t>, соглашение автоматически продлевается на каждый последующий год.</w:t>
       </w:r>
     </w:p>
     <w:p>
@@ -4169,7 +4312,7 @@
         <w:b/>
         <w:sz w:val="16"/>
         <w:szCs w:val="16"/>
-        <w:lang w:eastAsia="ar-SA"/>
+        <w:lang w:val="en-US" w:eastAsia="ar-SA"/>
       </w:rPr>
       <w:t xml:space="preserve">. </w:t>
     </w:r>

</xml_diff>